<commit_message>
docs: Add more detailed description of classifiers
Include more background info on the classifiers used
</commit_message>
<xml_diff>
--- a/writeup.docx
+++ b/writeup.docx
@@ -53,7 +53,13 @@
         <w:rPr>
           <w:rFonts w:asciiTheme="minorHAnsi" w:hAnsiTheme="minorHAnsi"/>
         </w:rPr>
-        <w:t>6/25</w:t>
+        <w:t>6</w:t>
+      </w:r>
+      <w:r>
+        <w:rPr>
+          <w:rFonts w:asciiTheme="minorHAnsi" w:hAnsiTheme="minorHAnsi"/>
+        </w:rPr>
+        <w:t>/30</w:t>
       </w:r>
       <w:r>
         <w:rPr>
@@ -193,8 +199,6 @@
       <w:r>
         <w:t xml:space="preserve"> web for pictures of </w:t>
       </w:r>
-      <w:bookmarkStart w:id="0" w:name="_GoBack"/>
-      <w:bookmarkEnd w:id="0"/>
       <w:r>
         <w:t>certain objects.</w:t>
       </w:r>
@@ -805,7 +809,15 @@
             <w:rStyle w:val="Hyperlink"/>
             <w:rFonts w:asciiTheme="minorHAnsi" w:hAnsiTheme="minorHAnsi"/>
           </w:rPr>
-          <w:t>when the dataset varies in size</w:t>
+          <w:t xml:space="preserve">when the </w:t>
+        </w:r>
+        <w:r>
+          <w:rPr>
+            <w:rStyle w:val="Hyperlink"/>
+            <w:rFonts w:asciiTheme="minorHAnsi" w:hAnsiTheme="minorHAnsi"/>
+          </w:rPr>
+          <w:lastRenderedPageBreak/>
+          <w:t>dataset varies in size</w:t>
         </w:r>
       </w:hyperlink>
       <w:r>
@@ -1360,6 +1372,7 @@
           <w:rFonts w:asciiTheme="minorHAnsi" w:hAnsiTheme="minorHAnsi"/>
           <w:szCs w:val="36"/>
         </w:rPr>
+        <w:lastRenderedPageBreak/>
         <w:t xml:space="preserve">One of the algorithms I’ll be using to extract </w:t>
       </w:r>
       <w:r>
@@ -2469,6 +2482,7 @@
                 <w:rFonts w:asciiTheme="minorHAnsi" w:hAnsiTheme="minorHAnsi"/>
                 <w:noProof/>
               </w:rPr>
+              <w:lastRenderedPageBreak/>
               <w:drawing>
                 <wp:inline distT="0" distB="0" distL="0" distR="0" wp14:anchorId="2E15B9A5" wp14:editId="206DE706">
                   <wp:extent cx="2269702" cy="1776722"/>
@@ -2890,6 +2904,7 @@
           <w:rFonts w:asciiTheme="minorHAnsi" w:hAnsiTheme="minorHAnsi"/>
           <w:noProof/>
         </w:rPr>
+        <w:lastRenderedPageBreak/>
         <w:drawing>
           <wp:inline distT="0" distB="0" distL="0" distR="0" wp14:anchorId="774008FA" wp14:editId="4E680051">
             <wp:extent cx="5943600" cy="2631440"/>
@@ -3257,7 +3272,11 @@
         </w:numPr>
       </w:pPr>
       <w:r>
-        <w:t xml:space="preserve">We’ll divide the data into clusters using K-Means clustering and to generate a histogram for each image showing the distribution of feature vectors residing in each cluster.  </w:t>
+        <w:t xml:space="preserve">We’ll divide the data into clusters using K-Means clustering and to generate a histogram for each image showing the distribution of feature vectors residing in </w:t>
+      </w:r>
+      <w:r>
+        <w:lastRenderedPageBreak/>
+        <w:t xml:space="preserve">each cluster.  </w:t>
       </w:r>
       <w:r>
         <w:t xml:space="preserve">PCA </w:t>
@@ -3450,7 +3469,10 @@
         <w:t xml:space="preserve">: </w:t>
       </w:r>
       <w:r>
-        <w:t xml:space="preserve">A class of </w:t>
+        <w:t>This is a</w:t>
+      </w:r>
+      <w:r>
+        <w:t xml:space="preserve"> class of </w:t>
       </w:r>
       <w:r>
         <w:t>Naïve Bayes classification algorithm</w:t>
@@ -3459,7 +3481,49 @@
         <w:t>s</w:t>
       </w:r>
       <w:r>
-        <w:t xml:space="preserve"> which converts the histogram to a multivariate binary distribution (of 0 and 1’s.) This may speed up the training and reduce the possibility of overfitting but may also over-simplify the data.</w:t>
+        <w:t xml:space="preserve"> which converts the histogram to a multivariate binary distribution (of 0 and 1’s.) </w:t>
+      </w:r>
+      <w:r>
+        <w:t xml:space="preserve"> </w:t>
+      </w:r>
+      <w:r>
+        <w:t xml:space="preserve">The histogram becomes a </w:t>
+      </w:r>
+      <w:r>
+        <w:t xml:space="preserve">binary string where 1’s indicate a dominant cluster and 0’s indicate otherwise.  </w:t>
+      </w:r>
+      <w:r>
+        <w:t xml:space="preserve">This may speed up the training and reduce the possibility of overfitting but may also over-simplify the data. </w:t>
+      </w:r>
+      <w:r>
+        <w:t xml:space="preserve"> Also, the</w:t>
+      </w:r>
+      <w:r>
+        <w:t xml:space="preserve"> independence assumption of Naïve Bayes will presuppose that the dominance of any cluster of features is independent of the dominance of any other cluster.  </w:t>
+      </w:r>
+      <w:r>
+        <w:t xml:space="preserve">Naïve Bayes </w:t>
+      </w:r>
+      <w:r>
+        <w:t xml:space="preserve">is frequently used to classify text documents </w:t>
+      </w:r>
+      <w:r>
+        <w:t xml:space="preserve">based on its constituent words, and </w:t>
+      </w:r>
+      <w:r>
+        <w:t xml:space="preserve">this, </w:t>
+      </w:r>
+      <w:r>
+        <w:t xml:space="preserve">this analogy could </w:t>
+      </w:r>
+      <w:r>
+        <w:t>be extended</w:t>
+      </w:r>
+      <w:r>
+        <w:t xml:space="preserve"> to identifying images from its constituent clusters of features.</w:t>
+      </w:r>
+      <w:r>
+        <w:t xml:space="preserve"> </w:t>
       </w:r>
     </w:p>
     <w:p>
@@ -3480,7 +3544,33 @@
         <w:t xml:space="preserve">: </w:t>
       </w:r>
       <w:r>
-        <w:t>This is an implementation of a Linear Support Vector Machine Classifier (LinearSVC) which uses stochastic gradient descent and supports incremental learning.  Its learning rate decreases over time and places less importance on later training examples.  This can be useful if this classifier pretrained and packaged with an app for identifying very specific classes of images.</w:t>
+        <w:t xml:space="preserve">This is an implementation of a Linear Support Vector Machine Classifier (LinearSVC) which uses stochastic gradient descent and supports incremental learning.  Its learning rate decreases over time and places less importance on later training examples.  This can be useful if this classifier </w:t>
+      </w:r>
+      <w:r>
+        <w:t xml:space="preserve">is </w:t>
+      </w:r>
+      <w:r>
+        <w:t>pre</w:t>
+      </w:r>
+      <w:r>
+        <w:t>-</w:t>
+      </w:r>
+      <w:r>
+        <w:t>trained and packaged with an app for identifying very specific classes of imag</w:t>
+      </w:r>
+      <w:r>
+        <w:t xml:space="preserve">es, not to mention that SVMs have a </w:t>
+      </w:r>
+      <w:r>
+        <w:t>great</w:t>
+      </w:r>
+      <w:bookmarkStart w:id="0" w:name="_GoBack"/>
+      <w:bookmarkEnd w:id="0"/>
+      <w:r>
+        <w:t xml:space="preserve"> track record in </w:t>
+      </w:r>
+      <w:r>
+        <w:t>facial recognition and image classification in general.</w:t>
       </w:r>
     </w:p>
     <w:p>
@@ -3506,6 +3596,29 @@
       <w:r>
         <w:t xml:space="preserve"> and later training examples.)</w:t>
       </w:r>
+      <w:r>
+        <w:t xml:space="preserve">  </w:t>
+      </w:r>
+      <w:hyperlink r:id="rId24" w:history="1">
+        <w:r>
+          <w:rPr>
+            <w:rStyle w:val="Hyperlink"/>
+          </w:rPr>
+          <w:t>Perceptrons</w:t>
+        </w:r>
+      </w:hyperlink>
+      <w:r>
+        <w:t xml:space="preserve"> were also the precurso</w:t>
+      </w:r>
+      <w:r>
+        <w:t xml:space="preserve">r to modern-day neural networks, </w:t>
+      </w:r>
+      <w:r>
+        <w:t>but with</w:t>
+      </w:r>
+      <w:r>
+        <w:t xml:space="preserve"> just a single layer.  This makes them an excellent alternative to neural networks which work very well for image recognition but may require considerable computing resources to train. </w:t>
+      </w:r>
     </w:p>
     <w:p>
       <w:pPr>
@@ -3519,6 +3632,7 @@
         <w:rPr>
           <w:b/>
         </w:rPr>
+        <w:lastRenderedPageBreak/>
         <w:t>sklearn.linear_model.PassiveAggressiveClassifier</w:t>
       </w:r>
       <w:r>
@@ -3543,7 +3657,19 @@
         <w:t>gets the correct answer</w:t>
       </w:r>
       <w:r>
-        <w:t xml:space="preserve"> (unlike a SVM/SVC which seeks a maximum-margin hyperplane.)  This may limit overfitting in some datasets but will also put a higher bias on the first few training examples.</w:t>
+        <w:t xml:space="preserve"> (unlike a SVM/SVC which seeks a maximum-margin hyperplane.)  </w:t>
+      </w:r>
+      <w:r>
+        <w:t xml:space="preserve">This somewhat resembles how humans tend to learn more from the feedback arising from mistakes than from correct actions.  </w:t>
+      </w:r>
+      <w:r>
+        <w:t>In addition</w:t>
+      </w:r>
+      <w:r>
+        <w:t>, t</w:t>
+      </w:r>
+      <w:r>
+        <w:t>his may limit overfitting in some datasets but will also put a higher bias on the first few training examples.</w:t>
       </w:r>
     </w:p>
     <w:p>
@@ -3850,7 +3976,7 @@
           <w:rFonts w:asciiTheme="minorHAnsi" w:hAnsiTheme="minorHAnsi"/>
         </w:rPr>
       </w:pPr>
-      <w:hyperlink r:id="rId24" w:history="1">
+      <w:hyperlink r:id="rId25" w:history="1">
         <w:r>
           <w:rPr>
             <w:rStyle w:val="Hyperlink"/>
@@ -3903,6 +4029,7 @@
           <w:sz w:val="36"/>
           <w:szCs w:val="36"/>
         </w:rPr>
+        <w:lastRenderedPageBreak/>
         <w:t>Methodology</w:t>
       </w:r>
     </w:p>
@@ -4330,6 +4457,7 @@
         <w:rPr>
           <w:rFonts w:asciiTheme="minorHAnsi" w:hAnsiTheme="minorHAnsi"/>
         </w:rPr>
+        <w:lastRenderedPageBreak/>
         <w:t xml:space="preserve">There’s a key member function </w:t>
       </w:r>
       <w:r>
@@ -4559,7 +4687,7 @@
         </w:rPr>
         <w:t xml:space="preserve"> classes, it threw a warning asking for a specific type of F1 score.  I chose “micro” (see </w:t>
       </w:r>
-      <w:hyperlink r:id="rId25" w:history="1">
+      <w:hyperlink r:id="rId26" w:history="1">
         <w:r>
           <w:rPr>
             <w:rStyle w:val="Hyperlink"/>
@@ -4683,6 +4811,7 @@
         <w:rPr>
           <w:rFonts w:asciiTheme="minorHAnsi" w:hAnsiTheme="minorHAnsi"/>
         </w:rPr>
+        <w:lastRenderedPageBreak/>
         <w:t xml:space="preserve">I created the function rand_grid_search() as a member function of the environment class for testing combinations of parameters.  It creates a number of training-testing splits specified by the </w:t>
       </w:r>
       <w:r>
@@ -5658,6 +5787,7 @@
                 <w:rFonts w:asciiTheme="minorHAnsi" w:hAnsiTheme="minorHAnsi"/>
                 <w:b/>
               </w:rPr>
+              <w:lastRenderedPageBreak/>
               <w:t>Pca_ratio</w:t>
             </w:r>
           </w:p>
@@ -7201,7 +7331,11 @@
         <w:t xml:space="preserve">: </w:t>
       </w:r>
       <w:r>
-        <w:t>This classifier, at a higher level, learns from its mistakes instead of trying to fit everything.  This resembles how intelligent animals (including humans) learn to interact with the world including how to identify and interpret images.</w:t>
+        <w:t xml:space="preserve">This classifier, at a higher level, learns from its mistakes instead of trying to fit everything.  This resembles how </w:t>
+      </w:r>
+      <w:r>
+        <w:lastRenderedPageBreak/>
+        <w:t>intelligent animals (including humans) learn to interact with the world including how to identify and interpret images.</w:t>
       </w:r>
     </w:p>
     <w:p>
@@ -7245,7 +7379,7 @@
         </w:rPr>
         <w:t xml:space="preserve">the algorithm on different datasets, we’ll use the Caltech101 Data Set: </w:t>
       </w:r>
-      <w:hyperlink r:id="rId26" w:history="1">
+      <w:hyperlink r:id="rId27" w:history="1">
         <w:r>
           <w:rPr>
             <w:rStyle w:val="Hyperlink"/>
@@ -9750,6 +9884,7 @@
               <w:rPr>
                 <w:rFonts w:asciiTheme="minorHAnsi" w:hAnsiTheme="minorHAnsi"/>
               </w:rPr>
+              <w:lastRenderedPageBreak/>
               <w:t>Airplanes, Brains, Crabs, Stop Signs</w:t>
             </w:r>
           </w:p>
@@ -9921,7 +10056,7 @@
         </w:rPr>
         <w:t xml:space="preserve">  The </w:t>
       </w:r>
-      <w:hyperlink r:id="rId27" w:history="1">
+      <w:hyperlink r:id="rId28" w:history="1">
         <w:r>
           <w:rPr>
             <w:rStyle w:val="Hyperlink"/>
@@ -10122,7 +10257,7 @@
                     </pic:cNvPicPr>
                   </pic:nvPicPr>
                   <pic:blipFill>
-                    <a:blip r:embed="rId28" cstate="print">
+                    <a:blip r:embed="rId29" cstate="print">
                       <a:extLst>
                         <a:ext uri="{28A0092B-C50C-407E-A947-70E740481C1C}">
                           <a14:useLocalDpi xmlns:a14="http://schemas.microsoft.com/office/drawing/2010/main" val="0"/>
@@ -10176,7 +10311,7 @@
                     </pic:cNvPicPr>
                   </pic:nvPicPr>
                   <pic:blipFill>
-                    <a:blip r:embed="rId29" cstate="print">
+                    <a:blip r:embed="rId30" cstate="print">
                       <a:extLst>
                         <a:ext uri="{28A0092B-C50C-407E-A947-70E740481C1C}">
                           <a14:useLocalDpi xmlns:a14="http://schemas.microsoft.com/office/drawing/2010/main" val="0"/>
@@ -10230,7 +10365,7 @@
                     </pic:cNvPicPr>
                   </pic:nvPicPr>
                   <pic:blipFill>
-                    <a:blip r:embed="rId30" cstate="print">
+                    <a:blip r:embed="rId31" cstate="print">
                       <a:extLst>
                         <a:ext uri="{28A0092B-C50C-407E-A947-70E740481C1C}">
                           <a14:useLocalDpi xmlns:a14="http://schemas.microsoft.com/office/drawing/2010/main" val="0"/>
@@ -10300,6 +10435,7 @@
           <w:rFonts w:asciiTheme="minorHAnsi" w:hAnsiTheme="minorHAnsi"/>
           <w:noProof/>
         </w:rPr>
+        <w:lastRenderedPageBreak/>
         <w:drawing>
           <wp:inline distT="0" distB="0" distL="0" distR="0" wp14:anchorId="2D16BF8C" wp14:editId="1A942A75">
             <wp:extent cx="1880235" cy="1248065"/>
@@ -10318,7 +10454,7 @@
                     </pic:cNvPicPr>
                   </pic:nvPicPr>
                   <pic:blipFill>
-                    <a:blip r:embed="rId31" cstate="print">
+                    <a:blip r:embed="rId32" cstate="print">
                       <a:extLst>
                         <a:ext uri="{28A0092B-C50C-407E-A947-70E740481C1C}">
                           <a14:useLocalDpi xmlns:a14="http://schemas.microsoft.com/office/drawing/2010/main" val="0"/>
@@ -10372,7 +10508,7 @@
                     </pic:cNvPicPr>
                   </pic:nvPicPr>
                   <pic:blipFill>
-                    <a:blip r:embed="rId32" cstate="print">
+                    <a:blip r:embed="rId33" cstate="print">
                       <a:extLst>
                         <a:ext uri="{28A0092B-C50C-407E-A947-70E740481C1C}">
                           <a14:useLocalDpi xmlns:a14="http://schemas.microsoft.com/office/drawing/2010/main" val="0"/>
@@ -10426,7 +10562,7 @@
                     </pic:cNvPicPr>
                   </pic:nvPicPr>
                   <pic:blipFill>
-                    <a:blip r:embed="rId33" cstate="print">
+                    <a:blip r:embed="rId34" cstate="print">
                       <a:extLst>
                         <a:ext uri="{28A0092B-C50C-407E-A947-70E740481C1C}">
                           <a14:useLocalDpi xmlns:a14="http://schemas.microsoft.com/office/drawing/2010/main" val="0"/>
@@ -10526,7 +10662,7 @@
                     </pic:cNvPicPr>
                   </pic:nvPicPr>
                   <pic:blipFill>
-                    <a:blip r:embed="rId34" cstate="print">
+                    <a:blip r:embed="rId35" cstate="print">
                       <a:extLst>
                         <a:ext uri="{28A0092B-C50C-407E-A947-70E740481C1C}">
                           <a14:useLocalDpi xmlns:a14="http://schemas.microsoft.com/office/drawing/2010/main" val="0"/>
@@ -10580,7 +10716,7 @@
                     </pic:cNvPicPr>
                   </pic:nvPicPr>
                   <pic:blipFill>
-                    <a:blip r:embed="rId35" cstate="print">
+                    <a:blip r:embed="rId36" cstate="print">
                       <a:extLst>
                         <a:ext uri="{28A0092B-C50C-407E-A947-70E740481C1C}">
                           <a14:useLocalDpi xmlns:a14="http://schemas.microsoft.com/office/drawing/2010/main" val="0"/>
@@ -11066,6 +11202,7 @@
         <w:rPr>
           <w:rFonts w:asciiTheme="minorHAnsi" w:hAnsiTheme="minorHAnsi"/>
         </w:rPr>
+        <w:lastRenderedPageBreak/>
         <w:t xml:space="preserve">It seems the classifier incorrectly classified quite a few “apples” as “birds” this time around (as expected by the logic explained previously) but not very much so </w:t>
       </w:r>
       <w:r>
@@ -11204,7 +11341,19 @@
         <w:rPr>
           <w:rFonts w:asciiTheme="minorHAnsi" w:hAnsiTheme="minorHAnsi"/>
         </w:rPr>
-        <w:t>PCA is then used to reduce the dimensionality of these complex feature vectors while minimizing information loss (so the classifier can be trained faster and without overfitting on the noise.)  K- means clustering is then used to group together similar feature vectors.  A histogram is then generated which represents the % distribution of different feature vectors among all the clusters found by K-Means.  These histograms for every image in the training set are then used to train a Stochastic Gradient Descent Classifier.  When trying to predict the class of an unknown image, it’ll need to be converted into a histogram just like when training the classifier except now the classifier will then predict the class of the image using its histogram.</w:t>
+        <w:t xml:space="preserve">PCA is then used to reduce the dimensionality of these complex feature vectors while minimizing information loss (so the classifier can be trained faster and without overfitting on the noise.)  K- means clustering is then used to group together similar feature vectors.  A histogram is then generated which represents the % distribution of different feature vectors among all the clusters found by K-Means.  These histograms for every image in the training set are then used to train a </w:t>
+      </w:r>
+      <w:r>
+        <w:rPr>
+          <w:rFonts w:asciiTheme="minorHAnsi" w:hAnsiTheme="minorHAnsi"/>
+        </w:rPr>
+        <w:t>Passive Aggressive Classifier</w:t>
+      </w:r>
+      <w:r>
+        <w:rPr>
+          <w:rFonts w:asciiTheme="minorHAnsi" w:hAnsiTheme="minorHAnsi"/>
+        </w:rPr>
+        <w:t>.  When trying to predict the class of an unknown image, it’ll need to be converted into a histogram just like when training the classifier except now the classifier will then predict the class of the image using its histogram.</w:t>
       </w:r>
     </w:p>
     <w:p>
@@ -11474,7 +11623,7 @@
         </w:rPr>
         <w:t xml:space="preserve">  If your computer has a decent GPU, these deep learning algorithms will also likely be much faster since </w:t>
       </w:r>
-      <w:hyperlink r:id="rId36" w:anchor="will-you-add-gpu-support" w:history="1">
+      <w:hyperlink r:id="rId37" w:anchor="will-you-add-gpu-support" w:history="1">
         <w:r>
           <w:rPr>
             <w:rStyle w:val="Hyperlink"/>
@@ -13178,7 +13327,6 @@
   <w:style w:type="character" w:default="1" w:styleId="DefaultParagraphFont">
     <w:name w:val="Default Paragraph Font"/>
     <w:uiPriority w:val="1"/>
-    <w:semiHidden/>
     <w:unhideWhenUsed/>
   </w:style>
   <w:style w:type="table" w:default="1" w:styleId="TableNormal">

</xml_diff>